<commit_message>
Arbeitsjournal nachgetragen Zanni Mario
</commit_message>
<xml_diff>
--- a/Arebitsjournal/AJ_Mario.docx
+++ b/Arebitsjournal/AJ_Mario.docx
@@ -383,7 +383,7 @@
           </mc:Choice>
           <mc:Fallback>
             <w:pict>
-              <v:rect w14:anchorId="29A54ED7" id="Rechteck 2" o:spid="_x0000_s1026" style="position:absolute;margin-left:16.9pt;margin-top:14.35pt;width:187.25pt;height:48pt;z-index:251662336;visibility:visible;mso-wrap-style:square;mso-width-percent:0;mso-wrap-distance-left:9pt;mso-wrap-distance-top:0;mso-wrap-distance-right:9pt;mso-wrap-distance-bottom:0;mso-position-horizontal:absolute;mso-position-horizontal-relative:text;mso-position-vertical:absolute;mso-position-vertical-relative:text;mso-width-percent:0;mso-width-relative:margin;v-text-anchor:middle" o:gfxdata="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" filled="f" stroked="f">
+              <v:rect w14:anchorId="29A54ED7" id="Rechteck 2" o:spid="_x0000_s1027" style="position:absolute;margin-left:16.9pt;margin-top:14.35pt;width:187.25pt;height:48pt;z-index:251662336;visibility:visible;mso-wrap-style:square;mso-width-percent:0;mso-wrap-distance-left:9pt;mso-wrap-distance-top:0;mso-wrap-distance-right:9pt;mso-wrap-distance-bottom:0;mso-position-horizontal:absolute;mso-position-horizontal-relative:text;mso-position-vertical:absolute;mso-position-vertical-relative:text;mso-width-percent:0;mso-width-relative:margin;v-text-anchor:middle" o:gfxdata="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" filled="f" stroked="f">
                 <v:textbox>
                   <w:txbxContent>
                     <w:p>
@@ -653,7 +653,21 @@
                 <w:b w:val="0"/>
                 <w:bCs w:val="0"/>
               </w:rPr>
-              <w:t>28.08.2022</w:t>
+              <w:t>28.0</w:t>
+            </w:r>
+            <w:r>
+              <w:rPr>
+                <w:b w:val="0"/>
+                <w:bCs w:val="0"/>
+              </w:rPr>
+              <w:t>2</w:t>
+            </w:r>
+            <w:r>
+              <w:rPr>
+                <w:b w:val="0"/>
+                <w:bCs w:val="0"/>
+              </w:rPr>
+              <w:t>.2022</w:t>
             </w:r>
           </w:p>
         </w:tc>
@@ -687,7 +701,10 @@
               <w:cnfStyle w:val="000000000000" w:firstRow="0" w:lastRow="0" w:firstColumn="0" w:lastColumn="0" w:oddVBand="0" w:evenVBand="0" w:oddHBand="0" w:evenHBand="0" w:firstRowFirstColumn="0" w:firstRowLastColumn="0" w:lastRowFirstColumn="0" w:lastRowLastColumn="0"/>
             </w:pPr>
             <w:r>
-              <w:t>1.5 Stunden</w:t>
+              <w:t>2</w:t>
+            </w:r>
+            <w:r>
+              <w:t xml:space="preserve"> Stunden</w:t>
             </w:r>
           </w:p>
         </w:tc>
@@ -734,7 +751,21 @@
                 <w:b w:val="0"/>
                 <w:bCs w:val="0"/>
               </w:rPr>
-              <w:t>28.08.2022</w:t>
+              <w:t>28.0</w:t>
+            </w:r>
+            <w:r>
+              <w:rPr>
+                <w:b w:val="0"/>
+                <w:bCs w:val="0"/>
+              </w:rPr>
+              <w:t>2</w:t>
+            </w:r>
+            <w:r>
+              <w:rPr>
+                <w:b w:val="0"/>
+                <w:bCs w:val="0"/>
+              </w:rPr>
+              <w:t>.2022</w:t>
             </w:r>
           </w:p>
         </w:tc>
@@ -807,6 +838,13 @@
                 <w:bCs w:val="0"/>
               </w:rPr>
             </w:pPr>
+            <w:r>
+              <w:rPr>
+                <w:b w:val="0"/>
+                <w:bCs w:val="0"/>
+              </w:rPr>
+              <w:t>04.03.2022</w:t>
+            </w:r>
           </w:p>
         </w:tc>
         <w:tc>
@@ -816,11 +854,54 @@
           </w:tcPr>
           <w:p>
             <w:pPr>
-              <w:tabs>
-                <w:tab w:val="left" w:pos="3550"/>
-              </w:tabs>
+              <w:pStyle w:val="Default"/>
               <w:cnfStyle w:val="000000000000" w:firstRow="0" w:lastRow="0" w:firstColumn="0" w:lastColumn="0" w:oddVBand="0" w:evenVBand="0" w:oddHBand="0" w:evenHBand="0" w:firstRowFirstColumn="0" w:firstRowLastColumn="0" w:lastRowFirstColumn="0" w:lastRowLastColumn="0"/>
-            </w:pPr>
+              <w:rPr>
+                <w:sz w:val="20"/>
+                <w:szCs w:val="20"/>
+              </w:rPr>
+            </w:pPr>
+            <w:r>
+              <w:rPr>
+                <w:sz w:val="20"/>
+                <w:szCs w:val="20"/>
+              </w:rPr>
+              <w:t xml:space="preserve">Aufgabe: </w:t>
+            </w:r>
+            <w:r>
+              <w:rPr>
+                <w:sz w:val="20"/>
+                <w:szCs w:val="20"/>
+              </w:rPr>
+              <w:t>rekursive CTE</w:t>
+            </w:r>
+            <w:r>
+              <w:rPr>
+                <w:sz w:val="20"/>
+                <w:szCs w:val="20"/>
+              </w:rPr>
+              <w:t xml:space="preserve"> entwickeln</w:t>
+            </w:r>
+            <w:r>
+              <w:rPr>
+                <w:sz w:val="20"/>
+                <w:szCs w:val="20"/>
+              </w:rPr>
+              <w:t xml:space="preserve">, um die Artikelgruppe sowie deren Hierarchie ausgeben zu können. </w:t>
+            </w:r>
+          </w:p>
+          <w:p>
+            <w:pPr>
+              <w:pStyle w:val="Default"/>
+              <w:cnfStyle w:val="000000000000" w:firstRow="0" w:lastRow="0" w:firstColumn="0" w:lastColumn="0" w:oddVBand="0" w:evenVBand="0" w:oddHBand="0" w:evenHBand="0" w:firstRowFirstColumn="0" w:firstRowLastColumn="0" w:lastRowFirstColumn="0" w:lastRowLastColumn="0"/>
+            </w:pPr>
+            <w:r>
+              <w:rPr>
+                <w:sz w:val="20"/>
+                <w:szCs w:val="20"/>
+              </w:rPr>
+              <w:t xml:space="preserve">Ziel: Einlesen und Starten </w:t>
+            </w:r>
           </w:p>
         </w:tc>
         <w:tc>
@@ -835,6 +916,9 @@
               </w:tabs>
               <w:cnfStyle w:val="000000000000" w:firstRow="0" w:lastRow="0" w:firstColumn="0" w:lastColumn="0" w:oddVBand="0" w:evenVBand="0" w:oddHBand="0" w:evenHBand="0" w:firstRowFirstColumn="0" w:firstRowLastColumn="0" w:lastRowFirstColumn="0" w:lastRowLastColumn="0"/>
             </w:pPr>
+            <w:r>
+              <w:t>2h</w:t>
+            </w:r>
           </w:p>
         </w:tc>
         <w:tc>
@@ -849,6 +933,9 @@
               </w:tabs>
               <w:cnfStyle w:val="000000000000" w:firstRow="0" w:lastRow="0" w:firstColumn="0" w:lastColumn="0" w:oddVBand="0" w:evenVBand="0" w:oddHBand="0" w:evenHBand="0" w:firstRowFirstColumn="0" w:firstRowLastColumn="0" w:lastRowFirstColumn="0" w:lastRowLastColumn="0"/>
             </w:pPr>
+            <w:r>
+              <w:t>Ziel Einlesen erreicht / Starten nicht erreicht</w:t>
+            </w:r>
           </w:p>
         </w:tc>
       </w:tr>
@@ -872,6 +959,13 @@
                 <w:bCs w:val="0"/>
               </w:rPr>
             </w:pPr>
+            <w:r>
+              <w:rPr>
+                <w:b w:val="0"/>
+                <w:bCs w:val="0"/>
+              </w:rPr>
+              <w:t>05.03.2022</w:t>
+            </w:r>
           </w:p>
         </w:tc>
         <w:tc>
@@ -886,6 +980,9 @@
               </w:tabs>
               <w:cnfStyle w:val="000000100000" w:firstRow="0" w:lastRow="0" w:firstColumn="0" w:lastColumn="0" w:oddVBand="0" w:evenVBand="0" w:oddHBand="1" w:evenHBand="0" w:firstRowFirstColumn="0" w:firstRowLastColumn="0" w:lastRowFirstColumn="0" w:lastRowLastColumn="0"/>
             </w:pPr>
+            <w:r>
+              <w:t>Absprache im Team aktueller Stand / Hilfe bei CTE</w:t>
+            </w:r>
           </w:p>
         </w:tc>
         <w:tc>
@@ -900,6 +997,9 @@
               </w:tabs>
               <w:cnfStyle w:val="000000100000" w:firstRow="0" w:lastRow="0" w:firstColumn="0" w:lastColumn="0" w:oddVBand="0" w:evenVBand="0" w:oddHBand="1" w:evenHBand="0" w:firstRowFirstColumn="0" w:firstRowLastColumn="0" w:lastRowFirstColumn="0" w:lastRowLastColumn="0"/>
             </w:pPr>
+            <w:r>
+              <w:t>1h</w:t>
+            </w:r>
           </w:p>
         </w:tc>
         <w:tc>
@@ -913,6 +1013,246 @@
                 <w:tab w:val="left" w:pos="3550"/>
               </w:tabs>
               <w:cnfStyle w:val="000000100000" w:firstRow="0" w:lastRow="0" w:firstColumn="0" w:lastColumn="0" w:oddVBand="0" w:evenVBand="0" w:oddHBand="1" w:evenHBand="0" w:firstRowFirstColumn="0" w:firstRowLastColumn="0" w:lastRowFirstColumn="0" w:lastRowLastColumn="0"/>
+            </w:pPr>
+            <w:r>
+              <w:t>Ziel erreicht</w:t>
+            </w:r>
+          </w:p>
+        </w:tc>
+      </w:tr>
+      <w:tr>
+        <w:tc>
+          <w:tcPr>
+            <w:cnfStyle w:val="001000000000" w:firstRow="0" w:lastRow="0" w:firstColumn="1" w:lastColumn="0" w:oddVBand="0" w:evenVBand="0" w:oddHBand="0" w:evenHBand="0" w:firstRowFirstColumn="0" w:firstRowLastColumn="0" w:lastRowFirstColumn="0" w:lastRowLastColumn="0"/>
+            <w:tcW w:w="1888" w:type="dxa"/>
+            <w:vAlign w:val="center"/>
+          </w:tcPr>
+          <w:p>
+            <w:pPr>
+              <w:tabs>
+                <w:tab w:val="left" w:pos="3550"/>
+              </w:tabs>
+              <w:rPr>
+                <w:b w:val="0"/>
+                <w:bCs w:val="0"/>
+              </w:rPr>
+            </w:pPr>
+            <w:r>
+              <w:rPr>
+                <w:b w:val="0"/>
+                <w:bCs w:val="0"/>
+              </w:rPr>
+              <w:t>05.03.2022</w:t>
+            </w:r>
+          </w:p>
+        </w:tc>
+        <w:tc>
+          <w:tcPr>
+            <w:tcW w:w="2360" w:type="dxa"/>
+            <w:vAlign w:val="center"/>
+          </w:tcPr>
+          <w:p>
+            <w:pPr>
+              <w:tabs>
+                <w:tab w:val="left" w:pos="3550"/>
+              </w:tabs>
+              <w:cnfStyle w:val="000000000000" w:firstRow="0" w:lastRow="0" w:firstColumn="0" w:lastColumn="0" w:oddVBand="0" w:evenVBand="0" w:oddHBand="0" w:evenHBand="0" w:firstRowFirstColumn="0" w:firstRowLastColumn="0" w:lastRowFirstColumn="0" w:lastRowLastColumn="0"/>
+            </w:pPr>
+            <w:r>
+              <w:t xml:space="preserve">Erstellen der CTE mit Stored </w:t>
+            </w:r>
+            <w:proofErr w:type="spellStart"/>
+            <w:r>
+              <w:t>Procedur</w:t>
+            </w:r>
+            <w:proofErr w:type="spellEnd"/>
+          </w:p>
+        </w:tc>
+        <w:tc>
+          <w:tcPr>
+            <w:tcW w:w="1417" w:type="dxa"/>
+            <w:vAlign w:val="center"/>
+          </w:tcPr>
+          <w:p>
+            <w:pPr>
+              <w:tabs>
+                <w:tab w:val="left" w:pos="3550"/>
+              </w:tabs>
+              <w:cnfStyle w:val="000000000000" w:firstRow="0" w:lastRow="0" w:firstColumn="0" w:lastColumn="0" w:oddVBand="0" w:evenVBand="0" w:oddHBand="0" w:evenHBand="0" w:firstRowFirstColumn="0" w:firstRowLastColumn="0" w:lastRowFirstColumn="0" w:lastRowLastColumn="0"/>
+            </w:pPr>
+            <w:r>
+              <w:t>3h</w:t>
+            </w:r>
+          </w:p>
+        </w:tc>
+        <w:tc>
+          <w:tcPr>
+            <w:tcW w:w="3686" w:type="dxa"/>
+            <w:vAlign w:val="center"/>
+          </w:tcPr>
+          <w:p>
+            <w:pPr>
+              <w:tabs>
+                <w:tab w:val="left" w:pos="3550"/>
+              </w:tabs>
+              <w:cnfStyle w:val="000000000000" w:firstRow="0" w:lastRow="0" w:firstColumn="0" w:lastColumn="0" w:oddVBand="0" w:evenVBand="0" w:oddHBand="0" w:evenHBand="0" w:firstRowFirstColumn="0" w:firstRowLastColumn="0" w:lastRowFirstColumn="0" w:lastRowLastColumn="0"/>
+            </w:pPr>
+            <w:r>
+              <w:t>Begonnen zu erstellen, Noch nicht funktionsfähig.</w:t>
+            </w:r>
+          </w:p>
+        </w:tc>
+      </w:tr>
+      <w:tr>
+        <w:trPr>
+          <w:cnfStyle w:val="000000100000" w:firstRow="0" w:lastRow="0" w:firstColumn="0" w:lastColumn="0" w:oddVBand="0" w:evenVBand="0" w:oddHBand="1" w:evenHBand="0" w:firstRowFirstColumn="0" w:firstRowLastColumn="0" w:lastRowFirstColumn="0" w:lastRowLastColumn="0"/>
+        </w:trPr>
+        <w:tc>
+          <w:tcPr>
+            <w:cnfStyle w:val="001000000000" w:firstRow="0" w:lastRow="0" w:firstColumn="1" w:lastColumn="0" w:oddVBand="0" w:evenVBand="0" w:oddHBand="0" w:evenHBand="0" w:firstRowFirstColumn="0" w:firstRowLastColumn="0" w:lastRowFirstColumn="0" w:lastRowLastColumn="0"/>
+            <w:tcW w:w="1888" w:type="dxa"/>
+            <w:vAlign w:val="center"/>
+          </w:tcPr>
+          <w:p>
+            <w:pPr>
+              <w:tabs>
+                <w:tab w:val="left" w:pos="3550"/>
+              </w:tabs>
+              <w:rPr>
+                <w:b w:val="0"/>
+                <w:bCs w:val="0"/>
+              </w:rPr>
+            </w:pPr>
+            <w:r>
+              <w:rPr>
+                <w:b w:val="0"/>
+                <w:bCs w:val="0"/>
+              </w:rPr>
+              <w:t>06.03.2022</w:t>
+            </w:r>
+          </w:p>
+        </w:tc>
+        <w:tc>
+          <w:tcPr>
+            <w:tcW w:w="2360" w:type="dxa"/>
+            <w:vAlign w:val="center"/>
+          </w:tcPr>
+          <w:p>
+            <w:pPr>
+              <w:tabs>
+                <w:tab w:val="left" w:pos="3550"/>
+              </w:tabs>
+              <w:cnfStyle w:val="000000100000" w:firstRow="0" w:lastRow="0" w:firstColumn="0" w:lastColumn="0" w:oddVBand="0" w:evenVBand="0" w:oddHBand="1" w:evenHBand="0" w:firstRowFirstColumn="0" w:firstRowLastColumn="0" w:lastRowFirstColumn="0" w:lastRowLastColumn="0"/>
+            </w:pPr>
+            <w:r>
+              <w:t xml:space="preserve">Erstellen der CTE mit Stored </w:t>
+            </w:r>
+            <w:proofErr w:type="spellStart"/>
+            <w:r>
+              <w:t>Procedur</w:t>
+            </w:r>
+            <w:proofErr w:type="spellEnd"/>
+            <w:r>
+              <w:t xml:space="preserve">, Funktionsfähig </w:t>
+            </w:r>
+            <w:r>
+              <w:t>„machen“</w:t>
+            </w:r>
+          </w:p>
+        </w:tc>
+        <w:tc>
+          <w:tcPr>
+            <w:tcW w:w="1417" w:type="dxa"/>
+            <w:vAlign w:val="center"/>
+          </w:tcPr>
+          <w:p>
+            <w:pPr>
+              <w:tabs>
+                <w:tab w:val="left" w:pos="3550"/>
+              </w:tabs>
+              <w:cnfStyle w:val="000000100000" w:firstRow="0" w:lastRow="0" w:firstColumn="0" w:lastColumn="0" w:oddVBand="0" w:evenVBand="0" w:oddHBand="1" w:evenHBand="0" w:firstRowFirstColumn="0" w:firstRowLastColumn="0" w:lastRowFirstColumn="0" w:lastRowLastColumn="0"/>
+            </w:pPr>
+            <w:r>
+              <w:t>3h</w:t>
+            </w:r>
+          </w:p>
+        </w:tc>
+        <w:tc>
+          <w:tcPr>
+            <w:tcW w:w="3686" w:type="dxa"/>
+            <w:vAlign w:val="center"/>
+          </w:tcPr>
+          <w:p>
+            <w:pPr>
+              <w:tabs>
+                <w:tab w:val="left" w:pos="3550"/>
+              </w:tabs>
+              <w:cnfStyle w:val="000000100000" w:firstRow="0" w:lastRow="0" w:firstColumn="0" w:lastColumn="0" w:oddVBand="0" w:evenVBand="0" w:oddHBand="1" w:evenHBand="0" w:firstRowFirstColumn="0" w:firstRowLastColumn="0" w:lastRowFirstColumn="0" w:lastRowLastColumn="0"/>
+            </w:pPr>
+            <w:r>
+              <w:t>Ziel nicht erreicht Absprache im Team ist notwendig!</w:t>
+            </w:r>
+          </w:p>
+        </w:tc>
+      </w:tr>
+      <w:tr>
+        <w:tc>
+          <w:tcPr>
+            <w:cnfStyle w:val="001000000000" w:firstRow="0" w:lastRow="0" w:firstColumn="1" w:lastColumn="0" w:oddVBand="0" w:evenVBand="0" w:oddHBand="0" w:evenHBand="0" w:firstRowFirstColumn="0" w:firstRowLastColumn="0" w:lastRowFirstColumn="0" w:lastRowLastColumn="0"/>
+            <w:tcW w:w="1888" w:type="dxa"/>
+            <w:vAlign w:val="center"/>
+          </w:tcPr>
+          <w:p>
+            <w:pPr>
+              <w:tabs>
+                <w:tab w:val="left" w:pos="3550"/>
+              </w:tabs>
+              <w:rPr>
+                <w:b w:val="0"/>
+                <w:bCs w:val="0"/>
+              </w:rPr>
+            </w:pPr>
+          </w:p>
+        </w:tc>
+        <w:tc>
+          <w:tcPr>
+            <w:tcW w:w="2360" w:type="dxa"/>
+            <w:vAlign w:val="center"/>
+          </w:tcPr>
+          <w:p>
+            <w:pPr>
+              <w:tabs>
+                <w:tab w:val="left" w:pos="3550"/>
+              </w:tabs>
+              <w:cnfStyle w:val="000000000000" w:firstRow="0" w:lastRow="0" w:firstColumn="0" w:lastColumn="0" w:oddVBand="0" w:evenVBand="0" w:oddHBand="0" w:evenHBand="0" w:firstRowFirstColumn="0" w:firstRowLastColumn="0" w:lastRowFirstColumn="0" w:lastRowLastColumn="0"/>
+            </w:pPr>
+          </w:p>
+        </w:tc>
+        <w:tc>
+          <w:tcPr>
+            <w:tcW w:w="1417" w:type="dxa"/>
+            <w:vAlign w:val="center"/>
+          </w:tcPr>
+          <w:p>
+            <w:pPr>
+              <w:tabs>
+                <w:tab w:val="left" w:pos="3550"/>
+              </w:tabs>
+              <w:cnfStyle w:val="000000000000" w:firstRow="0" w:lastRow="0" w:firstColumn="0" w:lastColumn="0" w:oddVBand="0" w:evenVBand="0" w:oddHBand="0" w:evenHBand="0" w:firstRowFirstColumn="0" w:firstRowLastColumn="0" w:lastRowFirstColumn="0" w:lastRowLastColumn="0"/>
+            </w:pPr>
+          </w:p>
+        </w:tc>
+        <w:tc>
+          <w:tcPr>
+            <w:tcW w:w="3686" w:type="dxa"/>
+            <w:vAlign w:val="center"/>
+          </w:tcPr>
+          <w:p>
+            <w:pPr>
+              <w:tabs>
+                <w:tab w:val="left" w:pos="3550"/>
+              </w:tabs>
+              <w:cnfStyle w:val="000000000000" w:firstRow="0" w:lastRow="0" w:firstColumn="0" w:lastColumn="0" w:oddVBand="0" w:evenVBand="0" w:oddHBand="0" w:evenHBand="0" w:firstRowFirstColumn="0" w:firstRowLastColumn="0" w:lastRowFirstColumn="0" w:lastRowLastColumn="0"/>
             </w:pPr>
           </w:p>
         </w:tc>
@@ -1575,6 +1915,23 @@
       </w:tcPr>
     </w:tblStylePr>
   </w:style>
+  <w:style w:type="paragraph" w:customStyle="1" w:styleId="Default">
+    <w:name w:val="Default"/>
+    <w:rsid w:val="00707D02"/>
+    <w:pPr>
+      <w:autoSpaceDE w:val="0"/>
+      <w:autoSpaceDN w:val="0"/>
+      <w:adjustRightInd w:val="0"/>
+      <w:spacing w:after="0" w:line="240" w:lineRule="auto"/>
+    </w:pPr>
+    <w:rPr>
+      <w:rFonts w:ascii="Calibri" w:hAnsi="Calibri" w:cs="Calibri"/>
+      <w:color w:val="000000"/>
+      <w:sz w:val="24"/>
+      <w:szCs w:val="24"/>
+      <w:lang w:val="de-CH"/>
+    </w:rPr>
+  </w:style>
 </w:styles>
 </file>
 

</xml_diff>

<commit_message>
-Nachtragen von Arbeitsjournal -Arbeiten an CTE
</commit_message>
<xml_diff>
--- a/Arebitsjournal/AJ_Mario.docx
+++ b/Arebitsjournal/AJ_Mario.docx
@@ -866,28 +866,7 @@
                 <w:sz w:val="20"/>
                 <w:szCs w:val="20"/>
               </w:rPr>
-              <w:t xml:space="preserve">Aufgabe: </w:t>
-            </w:r>
-            <w:r>
-              <w:rPr>
-                <w:sz w:val="20"/>
-                <w:szCs w:val="20"/>
-              </w:rPr>
-              <w:t>rekursive CTE</w:t>
-            </w:r>
-            <w:r>
-              <w:rPr>
-                <w:sz w:val="20"/>
-                <w:szCs w:val="20"/>
-              </w:rPr>
-              <w:t xml:space="preserve"> entwickeln</w:t>
-            </w:r>
-            <w:r>
-              <w:rPr>
-                <w:sz w:val="20"/>
-                <w:szCs w:val="20"/>
-              </w:rPr>
-              <w:t xml:space="preserve">, um die Artikelgruppe sowie deren Hierarchie ausgeben zu können. </w:t>
+              <w:t xml:space="preserve">Aufgabe: rekursive CTE entwickeln, um die Artikelgruppe sowie deren Hierarchie ausgeben zu können. </w:t>
             </w:r>
           </w:p>
           <w:p>
@@ -1212,6 +1191,13 @@
                 <w:bCs w:val="0"/>
               </w:rPr>
             </w:pPr>
+            <w:r>
+              <w:rPr>
+                <w:b w:val="0"/>
+                <w:bCs w:val="0"/>
+              </w:rPr>
+              <w:t>11.03.2022</w:t>
+            </w:r>
           </w:p>
         </w:tc>
         <w:tc>
@@ -1226,6 +1212,13 @@
               </w:tabs>
               <w:cnfStyle w:val="000000000000" w:firstRow="0" w:lastRow="0" w:firstColumn="0" w:lastColumn="0" w:oddVBand="0" w:evenVBand="0" w:oddHBand="0" w:evenHBand="0" w:firstRowFirstColumn="0" w:firstRowLastColumn="0" w:lastRowFirstColumn="0" w:lastRowLastColumn="0"/>
             </w:pPr>
+            <w:r>
+              <w:t xml:space="preserve">Neue CTE erstellt (muss im Team mit Simon nochmals besprochen werden) </w:t>
+            </w:r>
+            <w:r>
+              <w:br/>
+              <w:t>Implementierung im Visual Studio Fehlt noch!</w:t>
+            </w:r>
           </w:p>
         </w:tc>
         <w:tc>
@@ -1240,6 +1233,9 @@
               </w:tabs>
               <w:cnfStyle w:val="000000000000" w:firstRow="0" w:lastRow="0" w:firstColumn="0" w:lastColumn="0" w:oddVBand="0" w:evenVBand="0" w:oddHBand="0" w:evenHBand="0" w:firstRowFirstColumn="0" w:firstRowLastColumn="0" w:lastRowFirstColumn="0" w:lastRowLastColumn="0"/>
             </w:pPr>
+            <w:r>
+              <w:t>2.5h</w:t>
+            </w:r>
           </w:p>
         </w:tc>
         <w:tc>
@@ -1253,6 +1249,74 @@
                 <w:tab w:val="left" w:pos="3550"/>
               </w:tabs>
               <w:cnfStyle w:val="000000000000" w:firstRow="0" w:lastRow="0" w:firstColumn="0" w:lastColumn="0" w:oddVBand="0" w:evenVBand="0" w:oddHBand="0" w:evenHBand="0" w:firstRowFirstColumn="0" w:firstRowLastColumn="0" w:lastRowFirstColumn="0" w:lastRowLastColumn="0"/>
+            </w:pPr>
+            <w:r>
+              <w:t>Ziel Teilweise erfüllt..</w:t>
+            </w:r>
+          </w:p>
+        </w:tc>
+      </w:tr>
+      <w:tr>
+        <w:trPr>
+          <w:cnfStyle w:val="000000100000" w:firstRow="0" w:lastRow="0" w:firstColumn="0" w:lastColumn="0" w:oddVBand="0" w:evenVBand="0" w:oddHBand="1" w:evenHBand="0" w:firstRowFirstColumn="0" w:firstRowLastColumn="0" w:lastRowFirstColumn="0" w:lastRowLastColumn="0"/>
+        </w:trPr>
+        <w:tc>
+          <w:tcPr>
+            <w:cnfStyle w:val="001000000000" w:firstRow="0" w:lastRow="0" w:firstColumn="1" w:lastColumn="0" w:oddVBand="0" w:evenVBand="0" w:oddHBand="0" w:evenHBand="0" w:firstRowFirstColumn="0" w:firstRowLastColumn="0" w:lastRowFirstColumn="0" w:lastRowLastColumn="0"/>
+            <w:tcW w:w="1888" w:type="dxa"/>
+            <w:vAlign w:val="center"/>
+          </w:tcPr>
+          <w:p>
+            <w:pPr>
+              <w:tabs>
+                <w:tab w:val="left" w:pos="3550"/>
+              </w:tabs>
+              <w:rPr>
+                <w:b w:val="0"/>
+                <w:bCs w:val="0"/>
+              </w:rPr>
+            </w:pPr>
+          </w:p>
+        </w:tc>
+        <w:tc>
+          <w:tcPr>
+            <w:tcW w:w="2360" w:type="dxa"/>
+            <w:vAlign w:val="center"/>
+          </w:tcPr>
+          <w:p>
+            <w:pPr>
+              <w:tabs>
+                <w:tab w:val="left" w:pos="3550"/>
+              </w:tabs>
+              <w:cnfStyle w:val="000000100000" w:firstRow="0" w:lastRow="0" w:firstColumn="0" w:lastColumn="0" w:oddVBand="0" w:evenVBand="0" w:oddHBand="1" w:evenHBand="0" w:firstRowFirstColumn="0" w:firstRowLastColumn="0" w:lastRowFirstColumn="0" w:lastRowLastColumn="0"/>
+            </w:pPr>
+          </w:p>
+        </w:tc>
+        <w:tc>
+          <w:tcPr>
+            <w:tcW w:w="1417" w:type="dxa"/>
+            <w:vAlign w:val="center"/>
+          </w:tcPr>
+          <w:p>
+            <w:pPr>
+              <w:tabs>
+                <w:tab w:val="left" w:pos="3550"/>
+              </w:tabs>
+              <w:cnfStyle w:val="000000100000" w:firstRow="0" w:lastRow="0" w:firstColumn="0" w:lastColumn="0" w:oddVBand="0" w:evenVBand="0" w:oddHBand="1" w:evenHBand="0" w:firstRowFirstColumn="0" w:firstRowLastColumn="0" w:lastRowFirstColumn="0" w:lastRowLastColumn="0"/>
+            </w:pPr>
+          </w:p>
+        </w:tc>
+        <w:tc>
+          <w:tcPr>
+            <w:tcW w:w="3686" w:type="dxa"/>
+            <w:vAlign w:val="center"/>
+          </w:tcPr>
+          <w:p>
+            <w:pPr>
+              <w:tabs>
+                <w:tab w:val="left" w:pos="3550"/>
+              </w:tabs>
+              <w:cnfStyle w:val="000000100000" w:firstRow="0" w:lastRow="0" w:firstColumn="0" w:lastColumn="0" w:oddVBand="0" w:evenVBand="0" w:oddHBand="1" w:evenHBand="0" w:firstRowFirstColumn="0" w:firstRowLastColumn="0" w:lastRowFirstColumn="0" w:lastRowLastColumn="0"/>
             </w:pPr>
           </w:p>
         </w:tc>

</xml_diff>